<commit_message>
added rates and person time
</commit_message>
<xml_diff>
--- a/day3/day_3_test_of_proportions_deskwork.docx
+++ b/day3/day_3_test_of_proportions_deskwork.docx
@@ -149,7 +149,69 @@
         <w:rPr>
           <w:lang w:val="en-GB"/>
         </w:rPr>
-        <w:t>Test whether there is a significant difference between the proportions of male and female low birthweight babies.</w:t>
+        <w:t>Test whether there is a significant difference between the proportions of male and female low birthweight babies</w:t>
+      </w:r>
+      <w:r>
+        <w:rPr>
+          <w:lang w:val="en-GB"/>
+        </w:rPr>
+        <w:t xml:space="preserve"> with </w:t>
+      </w:r>
+      <w:proofErr w:type="spellStart"/>
+      <w:r>
+        <w:rPr>
+          <w:b/>
+          <w:bCs/>
+          <w:lang w:val="en-GB"/>
+        </w:rPr>
+        <w:t>new_lbw</w:t>
+      </w:r>
+      <w:proofErr w:type="spellEnd"/>
+      <w:r>
+        <w:rPr>
+          <w:lang w:val="en-GB"/>
+        </w:rPr>
+        <w:t>.</w:t>
+      </w:r>
+    </w:p>
+    <w:p>
+      <w:pPr>
+        <w:pStyle w:val="ListParagraph"/>
+        <w:numPr>
+          <w:ilvl w:val="0"/>
+          <w:numId w:val="1"/>
+        </w:numPr>
+        <w:rPr>
+          <w:b/>
+          <w:bCs/>
+          <w:lang w:val="en-GB"/>
+        </w:rPr>
+      </w:pPr>
+      <w:r>
+        <w:rPr>
+          <w:lang w:val="en-GB"/>
+        </w:rPr>
+        <w:t>Test whether there is an association between low birthweight and age group and interpret your findings. Use chi square test</w:t>
+      </w:r>
+    </w:p>
+    <w:p>
+      <w:pPr>
+        <w:pStyle w:val="ListParagraph"/>
+        <w:numPr>
+          <w:ilvl w:val="0"/>
+          <w:numId w:val="1"/>
+        </w:numPr>
+        <w:rPr>
+          <w:b/>
+          <w:bCs/>
+          <w:lang w:val="en-GB"/>
+        </w:rPr>
+      </w:pPr>
+      <w:r>
+        <w:rPr>
+          <w:lang w:val="en-GB"/>
+        </w:rPr>
+        <w:t>Use odds ratio as the preferred measure of effect to check the association between low birthweight and sex. Report and interpret the resulting p-value and 95% CI</w:t>
       </w:r>
     </w:p>
     <w:sectPr>

</xml_diff>